<commit_message>
Add changes to files
</commit_message>
<xml_diff>
--- a/SummaryReport.docx
+++ b/SummaryReport.docx
@@ -60,7 +60,7 @@
           <w:lang w:val="en-US"/>
         </w:rPr>
         <w:pict w14:anchorId="20C0892C">
-          <v:rect id="_x0000_i1072" style="width:0;height:1.5pt" o:hralign="center" o:hrstd="t" o:hr="t" fillcolor="#a0a0a0" stroked="f"/>
+          <v:rect id="_x0000_i1025" style="width:0;height:1.5pt" o:hralign="center" o:hrstd="t" o:hr="t" fillcolor="#a0a0a0" stroked="f"/>
         </w:pict>
       </w:r>
     </w:p>
@@ -217,7 +217,7 @@
           <w:lang w:val="en-US"/>
         </w:rPr>
         <w:pict w14:anchorId="155B2046">
-          <v:rect id="_x0000_i1073" style="width:0;height:1.5pt" o:hralign="center" o:hrstd="t" o:hr="t" fillcolor="#a0a0a0" stroked="f"/>
+          <v:rect id="_x0000_i1026" style="width:0;height:1.5pt" o:hralign="center" o:hrstd="t" o:hr="t" fillcolor="#a0a0a0" stroked="f"/>
         </w:pict>
       </w:r>
     </w:p>
@@ -304,7 +304,13 @@
         <w:rPr>
           <w:lang w:val="en-US"/>
         </w:rPr>
-        <w:t xml:space="preserve"> 9</w:t>
+        <w:t xml:space="preserve"> </w:t>
+      </w:r>
+      <w:r>
+        <w:rPr>
+          <w:lang w:val="en-US"/>
+        </w:rPr>
+        <w:t>7</w:t>
       </w:r>
     </w:p>
     <w:p>
@@ -329,7 +335,13 @@
         <w:rPr>
           <w:lang w:val="en-US"/>
         </w:rPr>
-        <w:t xml:space="preserve"> 3</w:t>
+        <w:t xml:space="preserve"> </w:t>
+      </w:r>
+      <w:r>
+        <w:rPr>
+          <w:lang w:val="en-US"/>
+        </w:rPr>
+        <w:t>1</w:t>
       </w:r>
     </w:p>
     <w:p>
@@ -371,41 +383,13 @@
         <w:rPr>
           <w:lang w:val="en-US"/>
         </w:rPr>
-        <w:t>Layer 1: 3</w:t>
-      </w:r>
-    </w:p>
-    <w:p>
-      <w:pPr>
-        <w:numPr>
-          <w:ilvl w:val="2"/>
-          <w:numId w:val="10"/>
-        </w:numPr>
-        <w:rPr>
-          <w:lang w:val="en-US"/>
-        </w:rPr>
-      </w:pPr>
-      <w:r>
-        <w:rPr>
-          <w:lang w:val="en-US"/>
-        </w:rPr>
-        <w:t>Layer 2: 3</w:t>
-      </w:r>
-    </w:p>
-    <w:p>
-      <w:pPr>
-        <w:numPr>
-          <w:ilvl w:val="2"/>
-          <w:numId w:val="10"/>
-        </w:numPr>
-        <w:rPr>
-          <w:lang w:val="en-US"/>
-        </w:rPr>
-      </w:pPr>
-      <w:r>
-        <w:rPr>
-          <w:lang w:val="en-US"/>
-        </w:rPr>
-        <w:t>Layer 3: 5</w:t>
+        <w:t xml:space="preserve">Layer 1: </w:t>
+      </w:r>
+      <w:r>
+        <w:rPr>
+          <w:lang w:val="en-US"/>
+        </w:rPr>
+        <w:t>9</w:t>
       </w:r>
     </w:p>
     <w:p>
@@ -455,16 +439,8 @@
         <w:rPr>
           <w:lang w:val="en-US"/>
         </w:rPr>
-        <w:t xml:space="preserve"> </w:t>
-      </w:r>
-      <w:proofErr w:type="spellStart"/>
-      <w:r>
-        <w:rPr>
-          <w:lang w:val="en-US"/>
-        </w:rPr>
-        <w:t>binary_crossentropy</w:t>
-      </w:r>
-      <w:proofErr w:type="spellEnd"/>
+        <w:t xml:space="preserve"> binary_crossentropy</w:t>
+      </w:r>
     </w:p>
     <w:p>
       <w:pPr>
@@ -488,16 +464,8 @@
         <w:rPr>
           <w:lang w:val="en-US"/>
         </w:rPr>
-        <w:t xml:space="preserve"> </w:t>
-      </w:r>
-      <w:proofErr w:type="spellStart"/>
-      <w:r>
-        <w:rPr>
-          <w:lang w:val="en-US"/>
-        </w:rPr>
-        <w:t>adam</w:t>
-      </w:r>
-      <w:proofErr w:type="spellEnd"/>
+        <w:t xml:space="preserve"> adam</w:t>
+      </w:r>
     </w:p>
     <w:p>
       <w:pPr>
@@ -532,7 +500,6 @@
         <w:rPr>
           <w:lang w:val="en-US"/>
         </w:rPr>
-        <w:lastRenderedPageBreak/>
         <w:t xml:space="preserve">The best validation accuracy achieved during tuning: </w:t>
       </w:r>
       <w:r>
@@ -583,6 +550,7 @@
         <w:rPr>
           <w:lang w:val="en-US"/>
         </w:rPr>
+        <w:lastRenderedPageBreak/>
         <w:t xml:space="preserve">Final test set loss: </w:t>
       </w:r>
       <w:r>
@@ -629,23 +597,13 @@
         </w:rPr>
         <w:t xml:space="preserve">Used </w:t>
       </w:r>
-      <w:proofErr w:type="spellStart"/>
       <w:r>
         <w:rPr>
           <w:b/>
           <w:bCs/>
           <w:lang w:val="en-US"/>
         </w:rPr>
-        <w:t>Keras</w:t>
-      </w:r>
-      <w:proofErr w:type="spellEnd"/>
-      <w:r>
-        <w:rPr>
-          <w:b/>
-          <w:bCs/>
-          <w:lang w:val="en-US"/>
-        </w:rPr>
-        <w:t xml:space="preserve"> Tuner (Hyperband)</w:t>
+        <w:t>Keras Tuner (Hyperband)</w:t>
       </w:r>
       <w:r>
         <w:rPr>
@@ -668,21 +626,7 @@
         <w:rPr>
           <w:lang w:val="en-US"/>
         </w:rPr>
-        <w:t>Tuned activation functions (</w:t>
-      </w:r>
-      <w:proofErr w:type="spellStart"/>
-      <w:r>
-        <w:rPr>
-          <w:lang w:val="en-US"/>
-        </w:rPr>
-        <w:t>relu</w:t>
-      </w:r>
-      <w:proofErr w:type="spellEnd"/>
-      <w:r>
-        <w:rPr>
-          <w:lang w:val="en-US"/>
-        </w:rPr>
-        <w:t>, tanh, sigmoid).</w:t>
+        <w:t>Tuned activation functions (relu, tanh, sigmoid).</w:t>
       </w:r>
     </w:p>
     <w:p>
@@ -730,7 +674,7 @@
           <w:lang w:val="en-US"/>
         </w:rPr>
         <w:pict w14:anchorId="63F1D540">
-          <v:rect id="_x0000_i1074" style="width:0;height:1.5pt" o:hralign="center" o:hrstd="t" o:hr="t" fillcolor="#a0a0a0" stroked="f"/>
+          <v:rect id="_x0000_i1027" style="width:0;height:1.5pt" o:hralign="center" o:hrstd="t" o:hr="t" fillcolor="#a0a0a0" stroked="f"/>
         </w:pict>
       </w:r>
     </w:p>
@@ -761,21 +705,7 @@
         <w:rPr>
           <w:lang w:val="en-US"/>
         </w:rPr>
-        <w:t xml:space="preserve">The deep learning model achieved an accuracy of 75.74%. The model was optimized using </w:t>
-      </w:r>
-      <w:proofErr w:type="spellStart"/>
-      <w:r>
-        <w:rPr>
-          <w:lang w:val="en-US"/>
-        </w:rPr>
-        <w:t>Keras</w:t>
-      </w:r>
-      <w:proofErr w:type="spellEnd"/>
-      <w:r>
-        <w:rPr>
-          <w:lang w:val="en-US"/>
-        </w:rPr>
-        <w:t xml:space="preserve"> Tuner to find the best settings for activation functions, neurons, and layers.</w:t>
+        <w:t>The deep learning model achieved an accuracy of 75.74%. The model was optimized using Keras Tuner to find the best settings for activation functions, neurons, and layers.</w:t>
       </w:r>
     </w:p>
     <w:p>
@@ -805,21 +735,7 @@
         <w:rPr>
           <w:lang w:val="en-US"/>
         </w:rPr>
-        <w:t xml:space="preserve">Try Random Forest or </w:t>
-      </w:r>
-      <w:proofErr w:type="spellStart"/>
-      <w:r>
-        <w:rPr>
-          <w:lang w:val="en-US"/>
-        </w:rPr>
-        <w:t>XGBoost</w:t>
-      </w:r>
-      <w:proofErr w:type="spellEnd"/>
-      <w:r>
-        <w:rPr>
-          <w:lang w:val="en-US"/>
-        </w:rPr>
-        <w:t>:</w:t>
+        <w:t>Try Random Forest or XGBoost:</w:t>
       </w:r>
     </w:p>
     <w:p>
@@ -883,21 +799,7 @@
         <w:rPr>
           <w:lang w:val="en-US"/>
         </w:rPr>
-        <w:t xml:space="preserve">Given that the data is tabular, </w:t>
-      </w:r>
-      <w:proofErr w:type="spellStart"/>
-      <w:r>
-        <w:rPr>
-          <w:lang w:val="en-US"/>
-        </w:rPr>
-        <w:t>XGBoost</w:t>
-      </w:r>
-      <w:proofErr w:type="spellEnd"/>
-      <w:r>
-        <w:rPr>
-          <w:lang w:val="en-US"/>
-        </w:rPr>
-        <w:t xml:space="preserve"> or Random Forest might perform better than deep learning. It's worth testing these models alongside the neural network.</w:t>
+        <w:t>Given that the data is tabular, XGBoost or Random Forest might perform better than deep learning. It's worth testing these models alongside the neural network.</w:t>
       </w:r>
     </w:p>
     <w:p/>
@@ -3275,6 +3177,7 @@
   <w:style w:type="character" w:default="1" w:styleId="DefaultParagraphFont">
     <w:name w:val="Default Paragraph Font"/>
     <w:uiPriority w:val="1"/>
+    <w:semiHidden/>
     <w:unhideWhenUsed/>
   </w:style>
   <w:style w:type="table" w:default="1" w:styleId="TableNormal">

</xml_diff>